<commit_message>
Uploaded a corrected version of the req and design
</commit_message>
<xml_diff>
--- a/01_requirements_&_design_Group1.docx
+++ b/01_requirements_&_design_Group1.docx
@@ -1,6 +1,6 @@
 
 <file path=word/document.xml><?xml version="1.0" encoding="utf-8"?>
-<w:document xmlns:wpc="http://schemas.microsoft.com/office/word/2010/wordprocessingCanvas" xmlns:cx="http://schemas.microsoft.com/office/drawing/2014/chartex" xmlns:cx1="http://schemas.microsoft.com/office/drawing/2015/9/8/chartex" xmlns:cx2="http://schemas.microsoft.com/office/drawing/2015/10/21/chartex" xmlns:cx3="http://schemas.microsoft.com/office/drawing/2016/5/9/chartex" xmlns:cx4="http://schemas.microsoft.com/office/drawing/2016/5/10/chartex" xmlns:cx5="http://schemas.microsoft.com/office/drawing/2016/5/11/chartex" xmlns:cx6="http://schemas.microsoft.com/office/drawing/2016/5/12/chartex" xmlns:cx7="http://schemas.microsoft.com/office/drawing/2016/5/13/chartex" xmlns:cx8="http://schemas.microsoft.com/office/drawing/2016/5/14/chartex" xmlns:mc="http://schemas.openxmlformats.org/markup-compatibility/2006" xmlns:aink="http://schemas.microsoft.com/office/drawing/2016/ink" xmlns:am3d="http://schemas.microsoft.com/office/drawing/2017/model3d" xmlns:o="urn:schemas-microsoft-com:office:office" xmlns:r="http://schemas.openxmlformats.org/officeDocument/2006/relationships" xmlns:m="http://schemas.openxmlformats.org/officeDocument/2006/math" xmlns:v="urn:schemas-microsoft-com:vml" xmlns:wp14="http://schemas.microsoft.com/office/word/2010/wordprocessingDrawing" xmlns:wp="http://schemas.openxmlformats.org/drawingml/2006/wordprocessingDrawing" xmlns:w10="urn:schemas-microsoft-com:office:word" xmlns:w="http://schemas.openxmlformats.org/wordprocessingml/2006/main" xmlns:w14="http://schemas.microsoft.com/office/word/2010/wordml" xmlns:w15="http://schemas.microsoft.com/office/word/2012/wordml" xmlns:w16cid="http://schemas.microsoft.com/office/word/2016/wordml/cid" xmlns:w16se="http://schemas.microsoft.com/office/word/2015/wordml/symex" xmlns:wpg="http://schemas.microsoft.com/office/word/2010/wordprocessingGroup" xmlns:wpi="http://schemas.microsoft.com/office/word/2010/wordprocessingInk" xmlns:wne="http://schemas.microsoft.com/office/word/2006/wordml" xmlns:wps="http://schemas.microsoft.com/office/word/2010/wordprocessingShape" mc:Ignorable="w14 w15 w16se w16cid wp14">
+<w:document xmlns:wpc="http://schemas.microsoft.com/office/word/2010/wordprocessingCanvas" xmlns:cx="http://schemas.microsoft.com/office/drawing/2014/chartex" xmlns:cx1="http://schemas.microsoft.com/office/drawing/2015/9/8/chartex" xmlns:cx2="http://schemas.microsoft.com/office/drawing/2015/10/21/chartex" xmlns:cx3="http://schemas.microsoft.com/office/drawing/2016/5/9/chartex" xmlns:cx4="http://schemas.microsoft.com/office/drawing/2016/5/10/chartex" xmlns:cx5="http://schemas.microsoft.com/office/drawing/2016/5/11/chartex" xmlns:cx6="http://schemas.microsoft.com/office/drawing/2016/5/12/chartex" xmlns:cx7="http://schemas.microsoft.com/office/drawing/2016/5/13/chartex" xmlns:cx8="http://schemas.microsoft.com/office/drawing/2016/5/14/chartex" xmlns:mc="http://schemas.openxmlformats.org/markup-compatibility/2006" xmlns:aink="http://schemas.microsoft.com/office/drawing/2016/ink" xmlns:am3d="http://schemas.microsoft.com/office/drawing/2017/model3d" xmlns:o="urn:schemas-microsoft-com:office:office" xmlns:r="http://schemas.openxmlformats.org/officeDocument/2006/relationships" xmlns:m="http://schemas.openxmlformats.org/officeDocument/2006/math" xmlns:v="urn:schemas-microsoft-com:vml" xmlns:wp14="http://schemas.microsoft.com/office/word/2010/wordprocessingDrawing" xmlns:wp="http://schemas.openxmlformats.org/drawingml/2006/wordprocessingDrawing" xmlns:w10="urn:schemas-microsoft-com:office:word" xmlns:w="http://schemas.openxmlformats.org/wordprocessingml/2006/main" xmlns:w14="http://schemas.microsoft.com/office/word/2010/wordml" xmlns:w15="http://schemas.microsoft.com/office/word/2012/wordml" xmlns:w16cex="http://schemas.microsoft.com/office/word/2018/wordml/cex" xmlns:w16cid="http://schemas.microsoft.com/office/word/2016/wordml/cid" xmlns:w16="http://schemas.microsoft.com/office/word/2018/wordml" xmlns:w16se="http://schemas.microsoft.com/office/word/2015/wordml/symex" xmlns:wpg="http://schemas.microsoft.com/office/word/2010/wordprocessingGroup" xmlns:wpi="http://schemas.microsoft.com/office/word/2010/wordprocessingInk" xmlns:wne="http://schemas.microsoft.com/office/word/2006/wordml" xmlns:wps="http://schemas.microsoft.com/office/word/2010/wordprocessingShape" mc:Ignorable="w14 w15 w16se w16cid w16 w16cex wp14">
   <w:body>
     <w:p>
       <w:pPr>
@@ -144,6 +144,9 @@
                       <w:tab w:val="left" w:pos="4665"/>
                     </w:tabs>
                   </w:pPr>
+                  <w:r>
+                    <w:t>1</w:t>
+                  </w:r>
                 </w:p>
               </w:tc>
             </w:tr>
@@ -257,6 +260,9 @@
                       <w:tab w:val="left" w:pos="4665"/>
                     </w:tabs>
                   </w:pPr>
+                  <w:r>
+                    <w:t>Luke Edmondson</w:t>
+                  </w:r>
                 </w:p>
               </w:tc>
             </w:tr>
@@ -293,6 +299,14 @@
                       <w:tab w:val="left" w:pos="4665"/>
                     </w:tabs>
                   </w:pPr>
+                  <w:r>
+                    <w:t xml:space="preserve">Ryan </w:t>
+                  </w:r>
+                  <w:proofErr w:type="spellStart"/>
+                  <w:r>
+                    <w:t>Slaybaugh</w:t>
+                  </w:r>
+                  <w:proofErr w:type="spellEnd"/>
                 </w:p>
               </w:tc>
             </w:tr>
@@ -356,6 +370,9 @@
                       <w:tab w:val="left" w:pos="4665"/>
                     </w:tabs>
                   </w:pPr>
+                  <w:r>
+                    <w:t>Parker Harris</w:t>
+                  </w:r>
                 </w:p>
               </w:tc>
             </w:tr>
@@ -389,6 +406,20 @@
                       <w:tab w:val="left" w:pos="4665"/>
                     </w:tabs>
                   </w:pPr>
+                  <w:r>
+                    <w:t>Ren</w:t>
+                  </w:r>
+                  <w:r>
+                    <w:t>é</w:t>
+                  </w:r>
+                  <w:r>
+                    <w:t xml:space="preserve"> </w:t>
+                  </w:r>
+                  <w:proofErr w:type="spellStart"/>
+                  <w:r>
+                    <w:t>Zambrana</w:t>
+                  </w:r>
+                  <w:proofErr w:type="spellEnd"/>
                 </w:p>
               </w:tc>
             </w:tr>
@@ -468,211 +499,164 @@
     <w:p>
       <w:pPr>
         <w:pStyle w:val="NoSpacing"/>
-      </w:pPr>
+        <w:ind w:firstLine="720"/>
+      </w:pPr>
+      <w:r>
+        <w:t>Organizing and synchronizing information between patients, receptionists, doctors, and nurses is always a difficult task. We seek to streamline this process with a system that al</w:t>
+      </w:r>
+      <w:r>
+        <w:t>lows patients to easily</w:t>
+      </w:r>
+      <w:r>
+        <w:t xml:space="preserve"> sign</w:t>
+      </w:r>
+      <w:r>
+        <w:t>-</w:t>
+      </w:r>
+      <w:r>
+        <w:t xml:space="preserve">in to appointments, </w:t>
+      </w:r>
+      <w:r>
+        <w:t>and</w:t>
+      </w:r>
+      <w:r>
+        <w:t xml:space="preserve"> check on their prescribed medicines. The interface for the patients should be simple</w:t>
+      </w:r>
+      <w:r>
+        <w:t xml:space="preserve"> </w:t>
+      </w:r>
+      <w:r>
+        <w:t>and easy to use,</w:t>
+      </w:r>
+      <w:r>
+        <w:t xml:space="preserve"> to give an overall better customer experience. </w:t>
+      </w:r>
     </w:p>
     <w:p>
       <w:pPr>
         <w:pStyle w:val="NoSpacing"/>
-      </w:pPr>
-      <w:r>
-        <w:t>[</w:t>
-      </w:r>
-      <w:r>
-        <w:rPr>
-          <w:b/>
-        </w:rPr>
-        <w:t>Remove this</w:t>
-      </w:r>
-      <w:r>
-        <w:rPr>
-          <w:b/>
-        </w:rPr>
-        <w:t xml:space="preserve"> long comment</w:t>
-      </w:r>
-      <w:r>
-        <w:rPr>
-          <w:b/>
-        </w:rPr>
+        <w:ind w:firstLine="720"/>
+      </w:pPr>
+      <w:r>
+        <w:t xml:space="preserve">Our receptionists should be able to see all scheduled </w:t>
+      </w:r>
+      <w:r>
+        <w:t>appointments</w:t>
+      </w:r>
+      <w:r>
+        <w:t>, including their date</w:t>
+      </w:r>
+      <w:r>
+        <w:t>, time, and name of the patient</w:t>
+      </w:r>
+      <w:r>
+        <w:t xml:space="preserve"> being seen</w:t>
+      </w:r>
+      <w:r>
+        <w:t>. They should also be able to change these</w:t>
+      </w:r>
+      <w:r>
+        <w:t xml:space="preserve"> appointments, as necessary, for the convenience of our customers.</w:t>
+      </w:r>
+      <w:r>
+        <w:t xml:space="preserve"> The receptionists should also be able to </w:t>
+      </w:r>
+      <w:r>
+        <w:t>confirm the arrival of</w:t>
+      </w:r>
+      <w:r>
+        <w:t xml:space="preserve"> patients as they check</w:t>
+      </w:r>
+      <w:r>
+        <w:t>-in</w:t>
+      </w:r>
+      <w:r>
+        <w:t xml:space="preserve"> for their appointments</w:t>
+      </w:r>
+      <w:r>
+        <w:t>, letting the doctors and nurses know their next patient has arrived</w:t>
+      </w:r>
+      <w:r>
+        <w:t>.</w:t>
+      </w:r>
+    </w:p>
+    <w:p>
+      <w:pPr>
+        <w:pStyle w:val="NoSpacing"/>
+        <w:ind w:firstLine="720"/>
+      </w:pPr>
+      <w:r>
+        <w:t xml:space="preserve">Doctors </w:t>
+      </w:r>
+      <w:r>
+        <w:t xml:space="preserve">and nurses </w:t>
+      </w:r>
+      <w:r>
+        <w:t xml:space="preserve">should also have access to the medical history, current medications, etc. </w:t>
+      </w:r>
+      <w:r>
+        <w:t>o</w:t>
+      </w:r>
+      <w:r>
+        <w:t xml:space="preserve">f patients that they see. </w:t>
+      </w:r>
+      <w:r>
+        <w:t>Doctors should also be able to prescribe medications to patients and have th</w:t>
+      </w:r>
+      <w:r>
+        <w:t>is change</w:t>
+      </w:r>
+      <w:r>
+        <w:t xml:space="preserve"> reflected on their digital record. </w:t>
+      </w:r>
+      <w:r>
+        <w:t>Nurses should be able to record</w:t>
+      </w:r>
+      <w:r>
+        <w:t xml:space="preserve"> the patient’s weight, height, blood pressure, etc., and </w:t>
+      </w:r>
+      <w:r>
+        <w:t>they should be able to</w:t>
+      </w:r>
+      <w:r>
+        <w:t xml:space="preserve"> take notes on the symptoms a patient </w:t>
+      </w:r>
+      <w:r>
+        <w:t>is currently experiencing.</w:t>
+      </w:r>
+      <w:r>
         <w:t xml:space="preserve"> </w:t>
       </w:r>
       <w:r>
-        <w:rPr>
-          <w:b/>
-        </w:rPr>
-        <w:t xml:space="preserve">below </w:t>
-      </w:r>
-      <w:r>
-        <w:rPr>
-          <w:b/>
-        </w:rPr>
-        <w:t>before submitting.</w:t>
-      </w:r>
-      <w:r>
-        <w:t xml:space="preserve"> </w:t>
-      </w:r>
-      <w:r>
-        <w:t>Your project will be to develop a s</w:t>
-      </w:r>
-      <w:r>
-        <w:t xml:space="preserve"> </w:t>
-      </w:r>
-      <w:r>
-        <w:t xml:space="preserve">desktop application using FXML and an MVC architecture </w:t>
-      </w:r>
-      <w:r>
-        <w:t>for</w:t>
-      </w:r>
-      <w:r>
-        <w:t xml:space="preserve"> any application you choose. Or, I give some ideas below.</w:t>
+        <w:t>It is vital that t</w:t>
+      </w:r>
+      <w:r>
+        <w:t>his information be safeguarded so that only those doctor</w:t>
+      </w:r>
+      <w:r>
+        <w:t xml:space="preserve">s </w:t>
+      </w:r>
+      <w:r>
+        <w:t>and nurses that are authorized have access to the patient files, and only for patients that are relevant to th</w:t>
+      </w:r>
+      <w:r>
+        <w:t>em</w:t>
+      </w:r>
+      <w:r>
+        <w:t xml:space="preserve">. </w:t>
       </w:r>
     </w:p>
     <w:p>
       <w:pPr>
         <w:pStyle w:val="NoSpacing"/>
-      </w:pPr>
-    </w:p>
-    <w:p>
-      <w:pPr>
-        <w:pStyle w:val="NoSpacing"/>
-        <w:numPr>
-          <w:ilvl w:val="0"/>
-          <w:numId w:val="1"/>
-        </w:numPr>
-      </w:pPr>
-      <w:r>
-        <w:t>Key Management – Manage employee</w:t>
-      </w:r>
-      <w:r>
-        <w:t>’</w:t>
-      </w:r>
-      <w:r>
-        <w:t>s access to spaces (room, suite, building) on the campus of a company.</w:t>
-      </w:r>
-    </w:p>
-    <w:p>
-      <w:pPr>
-        <w:pStyle w:val="NoSpacing"/>
-      </w:pPr>
-    </w:p>
-    <w:p>
-      <w:pPr>
-        <w:pStyle w:val="NoSpacing"/>
-        <w:numPr>
-          <w:ilvl w:val="0"/>
-          <w:numId w:val="1"/>
-        </w:numPr>
-      </w:pPr>
-      <w:r>
-        <w:t>Social Media – Users can make posts and comment on other posts.</w:t>
-      </w:r>
-    </w:p>
-    <w:p>
-      <w:pPr>
-        <w:pStyle w:val="NoSpacing"/>
-      </w:pPr>
-    </w:p>
-    <w:p>
-      <w:pPr>
-        <w:pStyle w:val="NoSpacing"/>
-        <w:numPr>
-          <w:ilvl w:val="0"/>
-          <w:numId w:val="1"/>
-        </w:numPr>
-      </w:pPr>
-      <w:r>
-        <w:t>Genealogy – Manage family trees.</w:t>
-      </w:r>
-      <w:bookmarkStart w:id="0" w:name="_GoBack"/>
-      <w:bookmarkEnd w:id="0"/>
-    </w:p>
-    <w:p>
-      <w:pPr>
-        <w:pStyle w:val="NoSpacing"/>
-      </w:pPr>
-    </w:p>
-    <w:p>
-      <w:pPr>
-        <w:pStyle w:val="NoSpacing"/>
-        <w:numPr>
-          <w:ilvl w:val="0"/>
-          <w:numId w:val="1"/>
-        </w:numPr>
-      </w:pPr>
-      <w:r>
-        <w:t>Sports League – Manage team and player statistics.</w:t>
-      </w:r>
-    </w:p>
-    <w:p>
-      <w:pPr>
-        <w:pStyle w:val="NoSpacing"/>
-      </w:pPr>
-    </w:p>
-    <w:p>
-      <w:pPr>
-        <w:pStyle w:val="NoSpacing"/>
-        <w:numPr>
-          <w:ilvl w:val="0"/>
-          <w:numId w:val="1"/>
-        </w:numPr>
-      </w:pPr>
-      <w:r>
-        <w:t>Reservations Management – Manage reservations for events.</w:t>
-      </w:r>
-    </w:p>
-    <w:p>
-      <w:pPr>
-        <w:pStyle w:val="NoSpacing"/>
-      </w:pPr>
-    </w:p>
-    <w:p>
-      <w:pPr>
-        <w:pStyle w:val="NoSpacing"/>
-      </w:pPr>
-      <w:r>
-        <w:t>Provide a</w:t>
-      </w:r>
-      <w:r>
-        <w:t xml:space="preserve"> 1-3 paragraph</w:t>
-      </w:r>
-      <w:r>
-        <w:t xml:space="preserve"> description of your project</w:t>
-      </w:r>
-      <w:r>
-        <w:t xml:space="preserve">. It should be a </w:t>
-      </w:r>
-      <w:r>
-        <w:t xml:space="preserve">high-level narrative about your project. </w:t>
-      </w:r>
-      <w:r>
-        <w:t>It should be from the perspective of the customer, as if they had written it.</w:t>
-      </w:r>
-    </w:p>
-    <w:p>
-      <w:pPr>
-        <w:pStyle w:val="NoSpacing"/>
-      </w:pPr>
-      <w:r>
-        <w:rPr>
-          <w:b/>
-        </w:rPr>
-        <w:t>Remove this long comment above before submitting</w:t>
-      </w:r>
-      <w:proofErr w:type="gramStart"/>
-      <w:r>
-        <w:rPr>
-          <w:b/>
-        </w:rPr>
-        <w:t xml:space="preserve">. </w:t>
-      </w:r>
-      <w:r>
-        <w:t>]</w:t>
-      </w:r>
-      <w:proofErr w:type="gramEnd"/>
-    </w:p>
-    <w:p>
-      <w:pPr>
-        <w:pStyle w:val="NoSpacing"/>
-      </w:pPr>
+        <w:ind w:firstLine="720"/>
+      </w:pPr>
+      <w:r>
+        <w:t xml:space="preserve">This is a non-exhaustive list of features we desire for our practice’s digital system, and we may adjust our needs as new features are </w:t>
+      </w:r>
+      <w:r>
+        <w:t>considered and currently requested features are developed.</w:t>
+      </w:r>
     </w:p>
     <w:p>
       <w:pPr>
@@ -690,19 +674,6 @@
           <w:sz w:val="24"/>
         </w:rPr>
         <w:t>User Story Summary</w:t>
-      </w:r>
-    </w:p>
-    <w:p>
-      <w:pPr>
-        <w:pStyle w:val="NoSpacing"/>
-      </w:pPr>
-    </w:p>
-    <w:p>
-      <w:pPr>
-        <w:pStyle w:val="NoSpacing"/>
-      </w:pPr>
-      <w:r>
-        <w:t>[Provide a list of User Stories]</w:t>
       </w:r>
     </w:p>
     <w:p>
@@ -784,6 +755,9 @@
             <w:pPr>
               <w:pStyle w:val="NoSpacing"/>
             </w:pPr>
+            <w:r>
+              <w:t>Nurse</w:t>
+            </w:r>
           </w:p>
         </w:tc>
       </w:tr>
@@ -810,6 +784,9 @@
             <w:pPr>
               <w:pStyle w:val="NoSpacing"/>
             </w:pPr>
+            <w:r>
+              <w:t>Doctor</w:t>
+            </w:r>
           </w:p>
         </w:tc>
       </w:tr>
@@ -824,7 +801,7 @@
               <w:jc w:val="center"/>
             </w:pPr>
             <w:r>
-              <w:t>…</w:t>
+              <w:t>3</w:t>
             </w:r>
           </w:p>
         </w:tc>
@@ -836,6 +813,38 @@
             <w:pPr>
               <w:pStyle w:val="NoSpacing"/>
             </w:pPr>
+            <w:r>
+              <w:t>Front Desk Worker</w:t>
+            </w:r>
+          </w:p>
+        </w:tc>
+      </w:tr>
+      <w:tr>
+        <w:tc>
+          <w:tcPr>
+            <w:tcW w:w="715" w:type="dxa"/>
+          </w:tcPr>
+          <w:p>
+            <w:pPr>
+              <w:pStyle w:val="NoSpacing"/>
+              <w:jc w:val="center"/>
+            </w:pPr>
+            <w:r>
+              <w:t>4</w:t>
+            </w:r>
+          </w:p>
+        </w:tc>
+        <w:tc>
+          <w:tcPr>
+            <w:tcW w:w="9715" w:type="dxa"/>
+          </w:tcPr>
+          <w:p>
+            <w:pPr>
+              <w:pStyle w:val="NoSpacing"/>
+            </w:pPr>
+            <w:r>
+              <w:t>Patient</w:t>
+            </w:r>
           </w:p>
         </w:tc>
       </w:tr>
@@ -879,7 +888,7 @@
           <w:i/>
           <w:sz w:val="24"/>
         </w:rPr>
-        <w:t>Title</w:t>
+        <w:t>Nurse</w:t>
       </w:r>
     </w:p>
     <w:p>
@@ -902,7 +911,73 @@
     </w:p>
     <w:p>
       <w:r>
-        <w:t>[put user story here]</w:t>
+        <w:t xml:space="preserve">As a nurse </w:t>
+      </w:r>
+      <w:r>
+        <w:t xml:space="preserve">I </w:t>
+      </w:r>
+      <w:r>
+        <w:t xml:space="preserve">would like to be able to edit the current </w:t>
+      </w:r>
+      <w:proofErr w:type="gramStart"/>
+      <w:r>
+        <w:t>patients</w:t>
+      </w:r>
+      <w:proofErr w:type="gramEnd"/>
+      <w:r>
+        <w:t xml:space="preserve"> information, </w:t>
+      </w:r>
+      <w:r>
+        <w:t xml:space="preserve">add notes, </w:t>
+      </w:r>
+      <w:r>
+        <w:t>conduct</w:t>
+      </w:r>
+      <w:r>
+        <w:t xml:space="preserve"> admittance </w:t>
+      </w:r>
+      <w:r>
+        <w:t xml:space="preserve">procedures (take the patient’s temp, weight, </w:t>
+      </w:r>
+      <w:proofErr w:type="spellStart"/>
+      <w:r>
+        <w:t>etc</w:t>
+      </w:r>
+      <w:proofErr w:type="spellEnd"/>
+      <w:r>
+        <w:t>),</w:t>
+      </w:r>
+      <w:r>
+        <w:t xml:space="preserve"> </w:t>
+      </w:r>
+      <w:r>
+        <w:t>and</w:t>
+      </w:r>
+      <w:r>
+        <w:t xml:space="preserve"> </w:t>
+      </w:r>
+      <w:r>
+        <w:t>record in-</w:t>
+      </w:r>
+      <w:r>
+        <w:t>depth sym</w:t>
+      </w:r>
+      <w:r>
+        <w:t>ptomology. This information should be rec</w:t>
+      </w:r>
+      <w:r>
+        <w:t xml:space="preserve">orded in the </w:t>
+      </w:r>
+      <w:proofErr w:type="gramStart"/>
+      <w:r>
+        <w:t>patients</w:t>
+      </w:r>
+      <w:proofErr w:type="gramEnd"/>
+      <w:r>
+        <w:t xml:space="preserve"> </w:t>
+      </w:r>
+      <w:r>
+        <w:t>file.</w:t>
       </w:r>
     </w:p>
     <w:p/>
@@ -921,7 +996,50 @@
     </w:p>
     <w:p>
       <w:r>
-        <w:t>[Describe the interaction between the user and the system. Should describe “what” not “how”, and should be independent of the user interface]</w:t>
+        <w:t xml:space="preserve">After a nurse logs in, they should be </w:t>
+      </w:r>
+      <w:r>
+        <w:t>created</w:t>
+      </w:r>
+      <w:r>
+        <w:t xml:space="preserve"> with a dashboard giving th</w:t>
+      </w:r>
+      <w:r>
+        <w:t xml:space="preserve">em </w:t>
+      </w:r>
+      <w:r>
+        <w:t xml:space="preserve">view access to all </w:t>
+      </w:r>
+      <w:proofErr w:type="gramStart"/>
+      <w:r>
+        <w:t>patients</w:t>
+      </w:r>
+      <w:proofErr w:type="gramEnd"/>
+      <w:r>
+        <w:t xml:space="preserve"> information,</w:t>
+      </w:r>
+      <w:r>
+        <w:t xml:space="preserve"> notes, and </w:t>
+      </w:r>
+      <w:r>
+        <w:t>prescriptions.</w:t>
+      </w:r>
+      <w:r>
+        <w:t xml:space="preserve"> They should be able to </w:t>
+      </w:r>
+      <w:r>
+        <w:t xml:space="preserve">edit the current weeks </w:t>
+      </w:r>
+      <w:proofErr w:type="gramStart"/>
+      <w:r>
+        <w:t>patient</w:t>
+      </w:r>
+      <w:r>
+        <w:t>s</w:t>
+      </w:r>
+      <w:proofErr w:type="gramEnd"/>
+      <w:r>
+        <w:t xml:space="preserve"> information and notes. </w:t>
       </w:r>
     </w:p>
     <w:p/>
@@ -940,7 +1058,15 @@
     </w:p>
     <w:p>
       <w:r>
-        <w:t>[Ongoing: A numbered list of requirements. This will develop as you learn more about the user story. This is not required for the initial submission of this document. But do mention anything that you come up with immediately. Or, it might just be a Note (below).]</w:t>
+        <w:t xml:space="preserve">[Ongoing: A numbered list of requirements. This will develop as you learn more about the user story. This is not required for the initial submission of this document. But do mention anything that you come up with immediately. </w:t>
+      </w:r>
+      <w:proofErr w:type="gramStart"/>
+      <w:r>
+        <w:t>Or,</w:t>
+      </w:r>
+      <w:proofErr w:type="gramEnd"/>
+      <w:r>
+        <w:t xml:space="preserve"> it might just be a Note (below).]</w:t>
       </w:r>
     </w:p>
     <w:p/>
@@ -973,24 +1099,32 @@
         <w:shd w:val="clear" w:color="auto" w:fill="C5E0B3" w:themeFill="accent6" w:themeFillTint="66"/>
         <w:rPr>
           <w:b/>
+          <w:bCs/>
           <w:i/>
+          <w:iCs/>
           <w:sz w:val="24"/>
+          <w:szCs w:val="24"/>
         </w:rPr>
       </w:pPr>
       <w:r>
         <w:rPr>
           <w:b/>
+          <w:bCs/>
           <w:sz w:val="24"/>
+          <w:szCs w:val="24"/>
         </w:rPr>
         <w:t xml:space="preserve">User Story 2 – </w:t>
       </w:r>
       <w:r>
         <w:rPr>
           <w:b/>
+          <w:bCs/>
           <w:i/>
+          <w:iCs/>
           <w:sz w:val="24"/>
-        </w:rPr>
-        <w:t>Title</w:t>
+          <w:szCs w:val="24"/>
+        </w:rPr>
+        <w:t>Doctor</w:t>
       </w:r>
     </w:p>
     <w:p>
@@ -1013,7 +1147,46 @@
     </w:p>
     <w:p>
       <w:r>
-        <w:t>[put user story here]</w:t>
+        <w:t xml:space="preserve">As a Doctor I would like to be able to see </w:t>
+      </w:r>
+      <w:r>
+        <w:t>all</w:t>
+      </w:r>
+      <w:r>
+        <w:t xml:space="preserve"> </w:t>
+      </w:r>
+      <w:r>
+        <w:t xml:space="preserve">my </w:t>
+      </w:r>
+      <w:r>
+        <w:t>patient</w:t>
+      </w:r>
+      <w:r>
+        <w:t xml:space="preserve">s’ </w:t>
+      </w:r>
+      <w:r>
+        <w:t>medical history, past medi</w:t>
+      </w:r>
+      <w:r>
+        <w:t>cine</w:t>
+      </w:r>
+      <w:r>
+        <w:t xml:space="preserve"> prescribed, </w:t>
+      </w:r>
+      <w:r>
+        <w:t xml:space="preserve">and update the </w:t>
+      </w:r>
+      <w:r>
+        <w:t xml:space="preserve">medical history for </w:t>
+      </w:r>
+      <w:r>
+        <w:t>the patient</w:t>
+      </w:r>
+      <w:r>
+        <w:t xml:space="preserve"> so that a patient medical file is up to date</w:t>
+      </w:r>
+      <w:r>
+        <w:t xml:space="preserve"> and make an accurate medical diagnosis for the patient. </w:t>
       </w:r>
     </w:p>
     <w:p/>
@@ -1032,7 +1205,25 @@
     </w:p>
     <w:p>
       <w:r>
-        <w:t>[Describe the interaction between the user and the system. Should describe “what” not “how”, and should be independent of the user interface]</w:t>
+        <w:t xml:space="preserve">The Doctor can pull up any </w:t>
+      </w:r>
+      <w:r>
+        <w:t>patients'</w:t>
+      </w:r>
+      <w:r>
+        <w:t xml:space="preserve"> medical history and see what all medication has been </w:t>
+      </w:r>
+      <w:r>
+        <w:t>prescribed</w:t>
+      </w:r>
+      <w:r>
+        <w:t xml:space="preserve"> to him/her</w:t>
+      </w:r>
+      <w:r>
+        <w:t>. The Doctor can update the medical history and can prescribe medicine that is needed for the patient</w:t>
+      </w:r>
+      <w:r>
+        <w:t xml:space="preserve"> to make better medical diagnosis for the patient. </w:t>
       </w:r>
     </w:p>
     <w:p/>
@@ -1051,7 +1242,15 @@
     </w:p>
     <w:p>
       <w:r>
-        <w:t>[Ongoing: A numbered list of requirements. This will develop as you learn more about the user story. This is not required for the initial submission of this document. But do mention anything that you come up with immediately. Or, it might just be a Note (below).]</w:t>
+        <w:t xml:space="preserve">[Ongoing: A numbered list of requirements. This will develop as you learn more about the user story. This is not required for the initial submission of this document. But do mention anything that you come up with immediately. </w:t>
+      </w:r>
+      <w:proofErr w:type="gramStart"/>
+      <w:r>
+        <w:t>Or,</w:t>
+      </w:r>
+      <w:proofErr w:type="gramEnd"/>
+      <w:r>
+        <w:t xml:space="preserve"> it might just be a Note (below).]</w:t>
       </w:r>
     </w:p>
     <w:p/>
@@ -1081,26 +1280,327 @@
     <w:p>
       <w:pPr>
         <w:pStyle w:val="NoSpacing"/>
+        <w:shd w:val="clear" w:color="auto" w:fill="C5E0B3" w:themeFill="accent6" w:themeFillTint="66"/>
         <w:rPr>
           <w:b/>
+          <w:bCs/>
           <w:i/>
+          <w:iCs/>
+          <w:sz w:val="24"/>
+          <w:szCs w:val="24"/>
         </w:rPr>
       </w:pPr>
       <w:r>
         <w:rPr>
           <w:b/>
+          <w:bCs/>
+          <w:sz w:val="24"/>
+          <w:szCs w:val="24"/>
+        </w:rPr>
+        <w:t xml:space="preserve">User Story 3 – </w:t>
+      </w:r>
+      <w:r>
+        <w:rPr>
+          <w:b/>
+          <w:bCs/>
           <w:i/>
-        </w:rPr>
-        <w:t>Repeat Sections for each User Story</w:t>
+          <w:iCs/>
+          <w:sz w:val="24"/>
+          <w:szCs w:val="24"/>
+        </w:rPr>
+        <w:t>Front Desk Worker</w:t>
       </w:r>
     </w:p>
     <w:p>
       <w:pPr>
         <w:pStyle w:val="NoSpacing"/>
+      </w:pPr>
+    </w:p>
+    <w:p>
+      <w:pPr>
+        <w:rPr>
+          <w:u w:val="single"/>
+        </w:rPr>
+      </w:pPr>
+      <w:r>
+        <w:rPr>
+          <w:u w:val="single"/>
+        </w:rPr>
+        <w:t>User Story</w:t>
+      </w:r>
+    </w:p>
+    <w:p>
+      <w:r>
+        <w:t xml:space="preserve">As a front desk worker, I would like to </w:t>
+      </w:r>
+      <w:r>
+        <w:t xml:space="preserve">be able to see a calendar of appointments and to </w:t>
+      </w:r>
+      <w:r>
+        <w:t>be able to schedule appointments and look up appointments for patients</w:t>
+      </w:r>
+      <w:r>
+        <w:t xml:space="preserve"> and to sign in patients when they come for their appointments</w:t>
+      </w:r>
+      <w:r>
+        <w:t>.</w:t>
+      </w:r>
+    </w:p>
+    <w:p/>
+    <w:p>
+      <w:pPr>
+        <w:rPr>
+          <w:u w:val="single"/>
+        </w:rPr>
+      </w:pPr>
+      <w:r>
+        <w:rPr>
+          <w:u w:val="single"/>
+        </w:rPr>
+        <w:t>Flow</w:t>
+      </w:r>
+    </w:p>
+    <w:p>
+      <w:r>
+        <w:t>The desk worker should be able to sign into the application and ac</w:t>
+      </w:r>
+      <w:r>
+        <w:t>cess a calendar showing appointments for the month. The desk worker should also be able to add or take away patient</w:t>
+      </w:r>
+      <w:r>
+        <w:t xml:space="preserve"> appointments</w:t>
+      </w:r>
+      <w:r>
+        <w:t xml:space="preserve"> and </w:t>
+      </w:r>
+      <w:r>
+        <w:t xml:space="preserve">to </w:t>
+      </w:r>
+      <w:r>
+        <w:t>sign in patients who come in for their appointments.</w:t>
+      </w:r>
+    </w:p>
+    <w:p/>
+    <w:p>
+      <w:pPr>
+        <w:rPr>
+          <w:u w:val="single"/>
+        </w:rPr>
+      </w:pPr>
+      <w:r>
+        <w:rPr>
+          <w:u w:val="single"/>
+        </w:rPr>
+        <w:t>System Requirements</w:t>
+      </w:r>
+    </w:p>
+    <w:p>
+      <w:r>
+        <w:t xml:space="preserve">[Ongoing: A numbered list of requirements. This will develop as you learn more about the user story. This is not required for the initial submission of this document. But do mention anything that you come up with immediately. </w:t>
+      </w:r>
+      <w:proofErr w:type="gramStart"/>
+      <w:r>
+        <w:t>Or,</w:t>
+      </w:r>
+      <w:proofErr w:type="gramEnd"/>
+      <w:r>
+        <w:t xml:space="preserve"> it might just be a Note (below).]</w:t>
+      </w:r>
+    </w:p>
+    <w:p/>
+    <w:p>
+      <w:pPr>
+        <w:rPr>
+          <w:u w:val="single"/>
+        </w:rPr>
+      </w:pPr>
+      <w:r>
+        <w:rPr>
+          <w:u w:val="single"/>
+        </w:rPr>
+        <w:t>Notes</w:t>
+      </w:r>
+    </w:p>
+    <w:p>
+      <w:r>
+        <w:t>[Ongoing: A numbered list of additional notes. This is not required for the initial submission of this document. But do mention anything that you come up with immediately.]</w:t>
+      </w:r>
+    </w:p>
+    <w:p>
+      <w:pPr>
+        <w:pStyle w:val="NoSpacing"/>
+      </w:pPr>
+    </w:p>
+    <w:p>
+      <w:pPr>
+        <w:pStyle w:val="NoSpacing"/>
+        <w:shd w:val="clear" w:color="auto" w:fill="C5E0B3" w:themeFill="accent6" w:themeFillTint="66"/>
         <w:rPr>
           <w:b/>
+          <w:bCs/>
           <w:i/>
-        </w:rPr>
+          <w:iCs/>
+          <w:sz w:val="24"/>
+          <w:szCs w:val="24"/>
+        </w:rPr>
+      </w:pPr>
+      <w:r>
+        <w:rPr>
+          <w:b/>
+          <w:bCs/>
+          <w:sz w:val="24"/>
+          <w:szCs w:val="24"/>
+        </w:rPr>
+        <w:t xml:space="preserve">User Story 4 </w:t>
+      </w:r>
+      <w:r>
+        <w:rPr>
+          <w:b/>
+          <w:bCs/>
+          <w:sz w:val="24"/>
+          <w:szCs w:val="24"/>
+        </w:rPr>
+        <w:t xml:space="preserve">– </w:t>
+      </w:r>
+      <w:r>
+        <w:rPr>
+          <w:b/>
+          <w:bCs/>
+          <w:i/>
+          <w:iCs/>
+          <w:sz w:val="24"/>
+          <w:szCs w:val="24"/>
+        </w:rPr>
+        <w:t>Patient</w:t>
+      </w:r>
+    </w:p>
+    <w:p>
+      <w:pPr>
+        <w:pStyle w:val="NoSpacing"/>
+      </w:pPr>
+    </w:p>
+    <w:p>
+      <w:pPr>
+        <w:rPr>
+          <w:u w:val="single"/>
+        </w:rPr>
+      </w:pPr>
+      <w:r>
+        <w:rPr>
+          <w:u w:val="single"/>
+        </w:rPr>
+        <w:t>User Story</w:t>
+      </w:r>
+    </w:p>
+    <w:p>
+      <w:r>
+        <w:t>As a patient, I need to be able to set up</w:t>
+      </w:r>
+      <w:r>
+        <w:t>,</w:t>
+      </w:r>
+      <w:r>
+        <w:t xml:space="preserve"> change</w:t>
+      </w:r>
+      <w:r>
+        <w:t>, and sign-in to</w:t>
+      </w:r>
+      <w:r>
+        <w:t xml:space="preserve"> appointments</w:t>
+      </w:r>
+      <w:r>
+        <w:t>,</w:t>
+      </w:r>
+      <w:r>
+        <w:t xml:space="preserve"> and manage my prescriptions (such as ordering refills and checking the usage directions)</w:t>
+      </w:r>
+      <w:r>
+        <w:t xml:space="preserve"> </w:t>
+      </w:r>
+      <w:r>
+        <w:t>easily</w:t>
+      </w:r>
+      <w:r>
+        <w:t xml:space="preserve"> and quickly.</w:t>
+      </w:r>
+    </w:p>
+    <w:p/>
+    <w:p>
+      <w:pPr>
+        <w:rPr>
+          <w:u w:val="single"/>
+        </w:rPr>
+      </w:pPr>
+      <w:r>
+        <w:rPr>
+          <w:u w:val="single"/>
+        </w:rPr>
+        <w:t>Flow</w:t>
+      </w:r>
+    </w:p>
+    <w:p>
+      <w:r>
+        <w:t>The patient should have the ability to sign-in to their appointments either via a terminal in the Doctor’s office, or possibly even by phone. The patient should also be able to see prescription inf</w:t>
+      </w:r>
+      <w:r>
+        <w:t xml:space="preserve">ormation and request refills (on medicines that have been prescribed previously, of course) </w:t>
+      </w:r>
+      <w:r>
+        <w:t>as needed</w:t>
+      </w:r>
+      <w:r>
+        <w:t>.</w:t>
+      </w:r>
+    </w:p>
+    <w:p/>
+    <w:p>
+      <w:pPr>
+        <w:rPr>
+          <w:u w:val="single"/>
+        </w:rPr>
+      </w:pPr>
+      <w:r>
+        <w:rPr>
+          <w:u w:val="single"/>
+        </w:rPr>
+        <w:t>System Requirements</w:t>
+      </w:r>
+    </w:p>
+    <w:p>
+      <w:r>
+        <w:t xml:space="preserve">[Ongoing: A numbered list of requirements. This will develop as you learn more about the user story. This is not required for the initial submission of this document. But do mention anything that you come up with immediately. </w:t>
+      </w:r>
+      <w:proofErr w:type="gramStart"/>
+      <w:r>
+        <w:t>Or,</w:t>
+      </w:r>
+      <w:proofErr w:type="gramEnd"/>
+      <w:r>
+        <w:t xml:space="preserve"> it might just be a Note (below).]</w:t>
+      </w:r>
+    </w:p>
+    <w:p/>
+    <w:p>
+      <w:pPr>
+        <w:rPr>
+          <w:u w:val="single"/>
+        </w:rPr>
+      </w:pPr>
+      <w:r>
+        <w:rPr>
+          <w:u w:val="single"/>
+        </w:rPr>
+        <w:t>Notes</w:t>
+      </w:r>
+    </w:p>
+    <w:p>
+      <w:r>
+        <w:t>[Ongoing: A numbered list of additional notes. This is not required for the initial submission of this document. But do mention anything that you come up with immediately.]</w:t>
+      </w:r>
+    </w:p>
+    <w:p>
+      <w:pPr>
+        <w:pStyle w:val="NoSpacing"/>
       </w:pPr>
     </w:p>
     <w:p>
@@ -1165,7 +1665,7 @@
 </file>
 
 <file path=word/endnotes.xml><?xml version="1.0" encoding="utf-8"?>
-<w:endnotes xmlns:wpc="http://schemas.microsoft.com/office/word/2010/wordprocessingCanvas" xmlns:cx="http://schemas.microsoft.com/office/drawing/2014/chartex" xmlns:cx1="http://schemas.microsoft.com/office/drawing/2015/9/8/chartex" xmlns:cx2="http://schemas.microsoft.com/office/drawing/2015/10/21/chartex" xmlns:cx3="http://schemas.microsoft.com/office/drawing/2016/5/9/chartex" xmlns:cx4="http://schemas.microsoft.com/office/drawing/2016/5/10/chartex" xmlns:cx5="http://schemas.microsoft.com/office/drawing/2016/5/11/chartex" xmlns:cx6="http://schemas.microsoft.com/office/drawing/2016/5/12/chartex" xmlns:cx7="http://schemas.microsoft.com/office/drawing/2016/5/13/chartex" xmlns:cx8="http://schemas.microsoft.com/office/drawing/2016/5/14/chartex" xmlns:mc="http://schemas.openxmlformats.org/markup-compatibility/2006" xmlns:aink="http://schemas.microsoft.com/office/drawing/2016/ink" xmlns:am3d="http://schemas.microsoft.com/office/drawing/2017/model3d" xmlns:o="urn:schemas-microsoft-com:office:office" xmlns:r="http://schemas.openxmlformats.org/officeDocument/2006/relationships" xmlns:m="http://schemas.openxmlformats.org/officeDocument/2006/math" xmlns:v="urn:schemas-microsoft-com:vml" xmlns:wp14="http://schemas.microsoft.com/office/word/2010/wordprocessingDrawing" xmlns:wp="http://schemas.openxmlformats.org/drawingml/2006/wordprocessingDrawing" xmlns:w10="urn:schemas-microsoft-com:office:word" xmlns:w="http://schemas.openxmlformats.org/wordprocessingml/2006/main" xmlns:w14="http://schemas.microsoft.com/office/word/2010/wordml" xmlns:w15="http://schemas.microsoft.com/office/word/2012/wordml" xmlns:w16cid="http://schemas.microsoft.com/office/word/2016/wordml/cid" xmlns:w16se="http://schemas.microsoft.com/office/word/2015/wordml/symex" xmlns:wpg="http://schemas.microsoft.com/office/word/2010/wordprocessingGroup" xmlns:wpi="http://schemas.microsoft.com/office/word/2010/wordprocessingInk" xmlns:wne="http://schemas.microsoft.com/office/word/2006/wordml" xmlns:wps="http://schemas.microsoft.com/office/word/2010/wordprocessingShape" mc:Ignorable="w14 w15 w16se w16cid wp14">
+<w:endnotes xmlns:wpc="http://schemas.microsoft.com/office/word/2010/wordprocessingCanvas" xmlns:cx="http://schemas.microsoft.com/office/drawing/2014/chartex" xmlns:cx1="http://schemas.microsoft.com/office/drawing/2015/9/8/chartex" xmlns:cx2="http://schemas.microsoft.com/office/drawing/2015/10/21/chartex" xmlns:cx3="http://schemas.microsoft.com/office/drawing/2016/5/9/chartex" xmlns:cx4="http://schemas.microsoft.com/office/drawing/2016/5/10/chartex" xmlns:cx5="http://schemas.microsoft.com/office/drawing/2016/5/11/chartex" xmlns:cx6="http://schemas.microsoft.com/office/drawing/2016/5/12/chartex" xmlns:cx7="http://schemas.microsoft.com/office/drawing/2016/5/13/chartex" xmlns:cx8="http://schemas.microsoft.com/office/drawing/2016/5/14/chartex" xmlns:mc="http://schemas.openxmlformats.org/markup-compatibility/2006" xmlns:aink="http://schemas.microsoft.com/office/drawing/2016/ink" xmlns:am3d="http://schemas.microsoft.com/office/drawing/2017/model3d" xmlns:o="urn:schemas-microsoft-com:office:office" xmlns:r="http://schemas.openxmlformats.org/officeDocument/2006/relationships" xmlns:m="http://schemas.openxmlformats.org/officeDocument/2006/math" xmlns:v="urn:schemas-microsoft-com:vml" xmlns:wp14="http://schemas.microsoft.com/office/word/2010/wordprocessingDrawing" xmlns:wp="http://schemas.openxmlformats.org/drawingml/2006/wordprocessingDrawing" xmlns:w10="urn:schemas-microsoft-com:office:word" xmlns:w="http://schemas.openxmlformats.org/wordprocessingml/2006/main" xmlns:w14="http://schemas.microsoft.com/office/word/2010/wordml" xmlns:w15="http://schemas.microsoft.com/office/word/2012/wordml" xmlns:w16cex="http://schemas.microsoft.com/office/word/2018/wordml/cex" xmlns:w16cid="http://schemas.microsoft.com/office/word/2016/wordml/cid" xmlns:w16="http://schemas.microsoft.com/office/word/2018/wordml" xmlns:w16se="http://schemas.microsoft.com/office/word/2015/wordml/symex" xmlns:wpg="http://schemas.microsoft.com/office/word/2010/wordprocessingGroup" xmlns:wpi="http://schemas.microsoft.com/office/word/2010/wordprocessingInk" xmlns:wne="http://schemas.microsoft.com/office/word/2006/wordml" xmlns:wps="http://schemas.microsoft.com/office/word/2010/wordprocessingShape" mc:Ignorable="w14 w15 w16se w16cid w16 w16cex wp14">
   <w:endnote w:type="separator" w:id="-1">
     <w:p>
       <w:r>
@@ -1179,12 +1679,15 @@
         <w:continuationSeparator/>
       </w:r>
     </w:p>
+  </w:endnote>
+  <w:endnote w:type="continuationNotice" w:id="1">
+    <w:p/>
   </w:endnote>
 </w:endnotes>
 </file>
 
 <file path=word/footer1.xml><?xml version="1.0" encoding="utf-8"?>
-<w:ftr xmlns:wpc="http://schemas.microsoft.com/office/word/2010/wordprocessingCanvas" xmlns:cx="http://schemas.microsoft.com/office/drawing/2014/chartex" xmlns:cx1="http://schemas.microsoft.com/office/drawing/2015/9/8/chartex" xmlns:cx2="http://schemas.microsoft.com/office/drawing/2015/10/21/chartex" xmlns:cx3="http://schemas.microsoft.com/office/drawing/2016/5/9/chartex" xmlns:cx4="http://schemas.microsoft.com/office/drawing/2016/5/10/chartex" xmlns:cx5="http://schemas.microsoft.com/office/drawing/2016/5/11/chartex" xmlns:cx6="http://schemas.microsoft.com/office/drawing/2016/5/12/chartex" xmlns:cx7="http://schemas.microsoft.com/office/drawing/2016/5/13/chartex" xmlns:cx8="http://schemas.microsoft.com/office/drawing/2016/5/14/chartex" xmlns:mc="http://schemas.openxmlformats.org/markup-compatibility/2006" xmlns:aink="http://schemas.microsoft.com/office/drawing/2016/ink" xmlns:am3d="http://schemas.microsoft.com/office/drawing/2017/model3d" xmlns:o="urn:schemas-microsoft-com:office:office" xmlns:r="http://schemas.openxmlformats.org/officeDocument/2006/relationships" xmlns:m="http://schemas.openxmlformats.org/officeDocument/2006/math" xmlns:v="urn:schemas-microsoft-com:vml" xmlns:wp14="http://schemas.microsoft.com/office/word/2010/wordprocessingDrawing" xmlns:wp="http://schemas.openxmlformats.org/drawingml/2006/wordprocessingDrawing" xmlns:w10="urn:schemas-microsoft-com:office:word" xmlns:w="http://schemas.openxmlformats.org/wordprocessingml/2006/main" xmlns:w14="http://schemas.microsoft.com/office/word/2010/wordml" xmlns:w15="http://schemas.microsoft.com/office/word/2012/wordml" xmlns:w16cid="http://schemas.microsoft.com/office/word/2016/wordml/cid" xmlns:w16se="http://schemas.microsoft.com/office/word/2015/wordml/symex" xmlns:wpg="http://schemas.microsoft.com/office/word/2010/wordprocessingGroup" xmlns:wpi="http://schemas.microsoft.com/office/word/2010/wordprocessingInk" xmlns:wne="http://schemas.microsoft.com/office/word/2006/wordml" xmlns:wps="http://schemas.microsoft.com/office/word/2010/wordprocessingShape" mc:Ignorable="w14 w15 w16se w16cid wp14">
+<w:ftr xmlns:wpc="http://schemas.microsoft.com/office/word/2010/wordprocessingCanvas" xmlns:cx="http://schemas.microsoft.com/office/drawing/2014/chartex" xmlns:cx1="http://schemas.microsoft.com/office/drawing/2015/9/8/chartex" xmlns:cx2="http://schemas.microsoft.com/office/drawing/2015/10/21/chartex" xmlns:cx3="http://schemas.microsoft.com/office/drawing/2016/5/9/chartex" xmlns:cx4="http://schemas.microsoft.com/office/drawing/2016/5/10/chartex" xmlns:cx5="http://schemas.microsoft.com/office/drawing/2016/5/11/chartex" xmlns:cx6="http://schemas.microsoft.com/office/drawing/2016/5/12/chartex" xmlns:cx7="http://schemas.microsoft.com/office/drawing/2016/5/13/chartex" xmlns:cx8="http://schemas.microsoft.com/office/drawing/2016/5/14/chartex" xmlns:mc="http://schemas.openxmlformats.org/markup-compatibility/2006" xmlns:aink="http://schemas.microsoft.com/office/drawing/2016/ink" xmlns:am3d="http://schemas.microsoft.com/office/drawing/2017/model3d" xmlns:o="urn:schemas-microsoft-com:office:office" xmlns:r="http://schemas.openxmlformats.org/officeDocument/2006/relationships" xmlns:m="http://schemas.openxmlformats.org/officeDocument/2006/math" xmlns:v="urn:schemas-microsoft-com:vml" xmlns:wp14="http://schemas.microsoft.com/office/word/2010/wordprocessingDrawing" xmlns:wp="http://schemas.openxmlformats.org/drawingml/2006/wordprocessingDrawing" xmlns:w10="urn:schemas-microsoft-com:office:word" xmlns:w="http://schemas.openxmlformats.org/wordprocessingml/2006/main" xmlns:w14="http://schemas.microsoft.com/office/word/2010/wordml" xmlns:w15="http://schemas.microsoft.com/office/word/2012/wordml" xmlns:w16cex="http://schemas.microsoft.com/office/word/2018/wordml/cex" xmlns:w16cid="http://schemas.microsoft.com/office/word/2016/wordml/cid" xmlns:w16="http://schemas.microsoft.com/office/word/2018/wordml" xmlns:w16se="http://schemas.microsoft.com/office/word/2015/wordml/symex" xmlns:wpg="http://schemas.microsoft.com/office/word/2010/wordprocessingGroup" xmlns:wpi="http://schemas.microsoft.com/office/word/2010/wordprocessingInk" xmlns:wne="http://schemas.microsoft.com/office/word/2006/wordml" xmlns:wps="http://schemas.microsoft.com/office/word/2010/wordprocessingShape" mc:Ignorable="w14 w15 w16se w16cid w16 w16cex wp14">
   <w:p>
     <w:pPr>
       <w:pStyle w:val="Footer"/>
@@ -1230,7 +1733,7 @@
 </file>
 
 <file path=word/footnotes.xml><?xml version="1.0" encoding="utf-8"?>
-<w:footnotes xmlns:wpc="http://schemas.microsoft.com/office/word/2010/wordprocessingCanvas" xmlns:cx="http://schemas.microsoft.com/office/drawing/2014/chartex" xmlns:cx1="http://schemas.microsoft.com/office/drawing/2015/9/8/chartex" xmlns:cx2="http://schemas.microsoft.com/office/drawing/2015/10/21/chartex" xmlns:cx3="http://schemas.microsoft.com/office/drawing/2016/5/9/chartex" xmlns:cx4="http://schemas.microsoft.com/office/drawing/2016/5/10/chartex" xmlns:cx5="http://schemas.microsoft.com/office/drawing/2016/5/11/chartex" xmlns:cx6="http://schemas.microsoft.com/office/drawing/2016/5/12/chartex" xmlns:cx7="http://schemas.microsoft.com/office/drawing/2016/5/13/chartex" xmlns:cx8="http://schemas.microsoft.com/office/drawing/2016/5/14/chartex" xmlns:mc="http://schemas.openxmlformats.org/markup-compatibility/2006" xmlns:aink="http://schemas.microsoft.com/office/drawing/2016/ink" xmlns:am3d="http://schemas.microsoft.com/office/drawing/2017/model3d" xmlns:o="urn:schemas-microsoft-com:office:office" xmlns:r="http://schemas.openxmlformats.org/officeDocument/2006/relationships" xmlns:m="http://schemas.openxmlformats.org/officeDocument/2006/math" xmlns:v="urn:schemas-microsoft-com:vml" xmlns:wp14="http://schemas.microsoft.com/office/word/2010/wordprocessingDrawing" xmlns:wp="http://schemas.openxmlformats.org/drawingml/2006/wordprocessingDrawing" xmlns:w10="urn:schemas-microsoft-com:office:word" xmlns:w="http://schemas.openxmlformats.org/wordprocessingml/2006/main" xmlns:w14="http://schemas.microsoft.com/office/word/2010/wordml" xmlns:w15="http://schemas.microsoft.com/office/word/2012/wordml" xmlns:w16cid="http://schemas.microsoft.com/office/word/2016/wordml/cid" xmlns:w16se="http://schemas.microsoft.com/office/word/2015/wordml/symex" xmlns:wpg="http://schemas.microsoft.com/office/word/2010/wordprocessingGroup" xmlns:wpi="http://schemas.microsoft.com/office/word/2010/wordprocessingInk" xmlns:wne="http://schemas.microsoft.com/office/word/2006/wordml" xmlns:wps="http://schemas.microsoft.com/office/word/2010/wordprocessingShape" mc:Ignorable="w14 w15 w16se w16cid wp14">
+<w:footnotes xmlns:wpc="http://schemas.microsoft.com/office/word/2010/wordprocessingCanvas" xmlns:cx="http://schemas.microsoft.com/office/drawing/2014/chartex" xmlns:cx1="http://schemas.microsoft.com/office/drawing/2015/9/8/chartex" xmlns:cx2="http://schemas.microsoft.com/office/drawing/2015/10/21/chartex" xmlns:cx3="http://schemas.microsoft.com/office/drawing/2016/5/9/chartex" xmlns:cx4="http://schemas.microsoft.com/office/drawing/2016/5/10/chartex" xmlns:cx5="http://schemas.microsoft.com/office/drawing/2016/5/11/chartex" xmlns:cx6="http://schemas.microsoft.com/office/drawing/2016/5/12/chartex" xmlns:cx7="http://schemas.microsoft.com/office/drawing/2016/5/13/chartex" xmlns:cx8="http://schemas.microsoft.com/office/drawing/2016/5/14/chartex" xmlns:mc="http://schemas.openxmlformats.org/markup-compatibility/2006" xmlns:aink="http://schemas.microsoft.com/office/drawing/2016/ink" xmlns:am3d="http://schemas.microsoft.com/office/drawing/2017/model3d" xmlns:o="urn:schemas-microsoft-com:office:office" xmlns:r="http://schemas.openxmlformats.org/officeDocument/2006/relationships" xmlns:m="http://schemas.openxmlformats.org/officeDocument/2006/math" xmlns:v="urn:schemas-microsoft-com:vml" xmlns:wp14="http://schemas.microsoft.com/office/word/2010/wordprocessingDrawing" xmlns:wp="http://schemas.openxmlformats.org/drawingml/2006/wordprocessingDrawing" xmlns:w10="urn:schemas-microsoft-com:office:word" xmlns:w="http://schemas.openxmlformats.org/wordprocessingml/2006/main" xmlns:w14="http://schemas.microsoft.com/office/word/2010/wordml" xmlns:w15="http://schemas.microsoft.com/office/word/2012/wordml" xmlns:w16cex="http://schemas.microsoft.com/office/word/2018/wordml/cex" xmlns:w16cid="http://schemas.microsoft.com/office/word/2016/wordml/cid" xmlns:w16="http://schemas.microsoft.com/office/word/2018/wordml" xmlns:w16se="http://schemas.microsoft.com/office/word/2015/wordml/symex" xmlns:wpg="http://schemas.microsoft.com/office/word/2010/wordprocessingGroup" xmlns:wpi="http://schemas.microsoft.com/office/word/2010/wordprocessingInk" xmlns:wne="http://schemas.microsoft.com/office/word/2006/wordml" xmlns:wps="http://schemas.microsoft.com/office/word/2010/wordprocessingShape" mc:Ignorable="w14 w15 w16se w16cid w16 w16cex wp14">
   <w:footnote w:type="separator" w:id="-1">
     <w:p>
       <w:r>
@@ -1244,12 +1747,15 @@
         <w:continuationSeparator/>
       </w:r>
     </w:p>
+  </w:footnote>
+  <w:footnote w:type="continuationNotice" w:id="1">
+    <w:p/>
   </w:footnote>
 </w:footnotes>
 </file>
 
 <file path=word/numbering.xml><?xml version="1.0" encoding="utf-8"?>
-<w:numbering xmlns:wpc="http://schemas.microsoft.com/office/word/2010/wordprocessingCanvas" xmlns:cx="http://schemas.microsoft.com/office/drawing/2014/chartex" xmlns:cx1="http://schemas.microsoft.com/office/drawing/2015/9/8/chartex" xmlns:cx2="http://schemas.microsoft.com/office/drawing/2015/10/21/chartex" xmlns:cx3="http://schemas.microsoft.com/office/drawing/2016/5/9/chartex" xmlns:cx4="http://schemas.microsoft.com/office/drawing/2016/5/10/chartex" xmlns:cx5="http://schemas.microsoft.com/office/drawing/2016/5/11/chartex" xmlns:cx6="http://schemas.microsoft.com/office/drawing/2016/5/12/chartex" xmlns:cx7="http://schemas.microsoft.com/office/drawing/2016/5/13/chartex" xmlns:cx8="http://schemas.microsoft.com/office/drawing/2016/5/14/chartex" xmlns:mc="http://schemas.openxmlformats.org/markup-compatibility/2006" xmlns:aink="http://schemas.microsoft.com/office/drawing/2016/ink" xmlns:am3d="http://schemas.microsoft.com/office/drawing/2017/model3d" xmlns:o="urn:schemas-microsoft-com:office:office" xmlns:r="http://schemas.openxmlformats.org/officeDocument/2006/relationships" xmlns:m="http://schemas.openxmlformats.org/officeDocument/2006/math" xmlns:v="urn:schemas-microsoft-com:vml" xmlns:wp14="http://schemas.microsoft.com/office/word/2010/wordprocessingDrawing" xmlns:wp="http://schemas.openxmlformats.org/drawingml/2006/wordprocessingDrawing" xmlns:w10="urn:schemas-microsoft-com:office:word" xmlns:w="http://schemas.openxmlformats.org/wordprocessingml/2006/main" xmlns:w14="http://schemas.microsoft.com/office/word/2010/wordml" xmlns:w15="http://schemas.microsoft.com/office/word/2012/wordml" xmlns:w16cid="http://schemas.microsoft.com/office/word/2016/wordml/cid" xmlns:w16se="http://schemas.microsoft.com/office/word/2015/wordml/symex" xmlns:wpg="http://schemas.microsoft.com/office/word/2010/wordprocessingGroup" xmlns:wpi="http://schemas.microsoft.com/office/word/2010/wordprocessingInk" xmlns:wne="http://schemas.microsoft.com/office/word/2006/wordml" xmlns:wps="http://schemas.microsoft.com/office/word/2010/wordprocessingShape" mc:Ignorable="w14 w15 w16se w16cid wp14">
+<w:numbering xmlns:wpc="http://schemas.microsoft.com/office/word/2010/wordprocessingCanvas" xmlns:cx="http://schemas.microsoft.com/office/drawing/2014/chartex" xmlns:cx1="http://schemas.microsoft.com/office/drawing/2015/9/8/chartex" xmlns:cx2="http://schemas.microsoft.com/office/drawing/2015/10/21/chartex" xmlns:cx3="http://schemas.microsoft.com/office/drawing/2016/5/9/chartex" xmlns:cx4="http://schemas.microsoft.com/office/drawing/2016/5/10/chartex" xmlns:cx5="http://schemas.microsoft.com/office/drawing/2016/5/11/chartex" xmlns:cx6="http://schemas.microsoft.com/office/drawing/2016/5/12/chartex" xmlns:cx7="http://schemas.microsoft.com/office/drawing/2016/5/13/chartex" xmlns:cx8="http://schemas.microsoft.com/office/drawing/2016/5/14/chartex" xmlns:mc="http://schemas.openxmlformats.org/markup-compatibility/2006" xmlns:aink="http://schemas.microsoft.com/office/drawing/2016/ink" xmlns:am3d="http://schemas.microsoft.com/office/drawing/2017/model3d" xmlns:o="urn:schemas-microsoft-com:office:office" xmlns:r="http://schemas.openxmlformats.org/officeDocument/2006/relationships" xmlns:m="http://schemas.openxmlformats.org/officeDocument/2006/math" xmlns:v="urn:schemas-microsoft-com:vml" xmlns:wp14="http://schemas.microsoft.com/office/word/2010/wordprocessingDrawing" xmlns:wp="http://schemas.openxmlformats.org/drawingml/2006/wordprocessingDrawing" xmlns:w10="urn:schemas-microsoft-com:office:word" xmlns:w="http://schemas.openxmlformats.org/wordprocessingml/2006/main" xmlns:w14="http://schemas.microsoft.com/office/word/2010/wordml" xmlns:w15="http://schemas.microsoft.com/office/word/2012/wordml" xmlns:w16cex="http://schemas.microsoft.com/office/word/2018/wordml/cex" xmlns:w16cid="http://schemas.microsoft.com/office/word/2016/wordml/cid" xmlns:w16="http://schemas.microsoft.com/office/word/2018/wordml" xmlns:w16se="http://schemas.microsoft.com/office/word/2015/wordml/symex" xmlns:wpg="http://schemas.microsoft.com/office/word/2010/wordprocessingGroup" xmlns:wpi="http://schemas.microsoft.com/office/word/2010/wordprocessingInk" xmlns:wne="http://schemas.microsoft.com/office/word/2006/wordml" xmlns:wps="http://schemas.microsoft.com/office/word/2010/wordprocessingShape" mc:Ignorable="w14 w15 w16se w16cid w16 w16cex wp14">
   <w:abstractNum w:abstractNumId="0" w15:restartNumberingAfterBreak="0">
     <w:nsid w:val="155172B8"/>
     <w:multiLevelType w:val="hybridMultilevel"/>
@@ -1691,7 +2197,7 @@
 </file>
 
 <file path=word/styles.xml><?xml version="1.0" encoding="utf-8"?>
-<w:styles xmlns:mc="http://schemas.openxmlformats.org/markup-compatibility/2006" xmlns:r="http://schemas.openxmlformats.org/officeDocument/2006/relationships" xmlns:w="http://schemas.openxmlformats.org/wordprocessingml/2006/main" xmlns:w14="http://schemas.microsoft.com/office/word/2010/wordml" xmlns:w15="http://schemas.microsoft.com/office/word/2012/wordml" xmlns:w16cid="http://schemas.microsoft.com/office/word/2016/wordml/cid" xmlns:w16se="http://schemas.microsoft.com/office/word/2015/wordml/symex" mc:Ignorable="w14 w15 w16se w16cid">
+<w:styles xmlns:mc="http://schemas.openxmlformats.org/markup-compatibility/2006" xmlns:r="http://schemas.openxmlformats.org/officeDocument/2006/relationships" xmlns:w="http://schemas.openxmlformats.org/wordprocessingml/2006/main" xmlns:w14="http://schemas.microsoft.com/office/word/2010/wordml" xmlns:w15="http://schemas.microsoft.com/office/word/2012/wordml" xmlns:w16cex="http://schemas.microsoft.com/office/word/2018/wordml/cex" xmlns:w16cid="http://schemas.microsoft.com/office/word/2016/wordml/cid" xmlns:w16="http://schemas.microsoft.com/office/word/2018/wordml" xmlns:w16se="http://schemas.microsoft.com/office/word/2015/wordml/symex" mc:Ignorable="w14 w15 w16se w16cid w16 w16cex">
   <w:docDefaults>
     <w:rPrDefault>
       <w:rPr>
@@ -1707,7 +2213,7 @@
       </w:pPr>
     </w:pPrDefault>
   </w:docDefaults>
-  <w:latentStyles w:defLockedState="0" w:defUIPriority="99" w:defSemiHidden="0" w:defUnhideWhenUsed="0" w:defQFormat="0" w:count="375">
+  <w:latentStyles w:defLockedState="0" w:defUIPriority="99" w:defSemiHidden="0" w:defUnhideWhenUsed="0" w:defQFormat="0" w:count="376">
     <w:lsdException w:name="Normal" w:uiPriority="0" w:qFormat="1"/>
     <w:lsdException w:name="heading 1" w:uiPriority="9" w:qFormat="1"/>
     <w:lsdException w:name="heading 2" w:semiHidden="1" w:uiPriority="9" w:unhideWhenUsed="1" w:qFormat="1"/>
@@ -2083,6 +2589,7 @@
     <w:lsdException w:name="Smart Hyperlink" w:semiHidden="1" w:unhideWhenUsed="1"/>
     <w:lsdException w:name="Hashtag" w:semiHidden="1" w:unhideWhenUsed="1"/>
     <w:lsdException w:name="Unresolved Mention" w:semiHidden="1" w:unhideWhenUsed="1"/>
+    <w:lsdException w:name="Smart Link" w:semiHidden="1" w:unhideWhenUsed="1"/>
   </w:latentStyles>
   <w:style w:type="paragraph" w:default="1" w:styleId="Normal">
     <w:name w:val="Normal"/>

</xml_diff>